<commit_message>
day-3 end of day upload
</commit_message>
<xml_diff>
--- a/images/client-server_architecture.docx
+++ b/images/client-server_architecture.docx
@@ -3,6 +3,340 @@
 <w:document xmlns:wpc="http://schemas.microsoft.com/office/word/2010/wordprocessingCanvas" xmlns:cx="http://schemas.microsoft.com/office/drawing/2014/chartex" xmlns:cx1="http://schemas.microsoft.com/office/drawing/2015/9/8/chartex" xmlns:cx2="http://schemas.microsoft.com/office/drawing/2015/10/21/chartex" xmlns:cx3="http://schemas.microsoft.com/office/drawing/2016/5/9/chartex" xmlns:cx4="http://schemas.microsoft.com/office/drawing/2016/5/10/chartex" xmlns:cx5="http://schemas.microsoft.com/office/drawing/2016/5/11/chartex" xmlns:cx6="http://schemas.microsoft.com/office/drawing/2016/5/12/chartex" xmlns:cx7="http://schemas.microsoft.com/office/drawing/2016/5/13/chartex" xmlns:cx8="http://schemas.microsoft.com/office/drawing/2016/5/14/chartex" xmlns:mc="http://schemas.openxmlformats.org/markup-compatibility/2006" xmlns:aink="http://schemas.microsoft.com/office/drawing/2016/ink" xmlns:am3d="http://schemas.microsoft.com/office/drawing/2017/model3d" xmlns:o="urn:schemas-microsoft-com:office:office" xmlns:r="http://schemas.openxmlformats.org/officeDocument/2006/relationships" xmlns:m="http://schemas.openxmlformats.org/officeDocument/2006/math" xmlns:v="urn:schemas-microsoft-com:vml" xmlns:wp14="http://schemas.microsoft.com/office/word/2010/wordprocessingDrawing" xmlns:wp="http://schemas.openxmlformats.org/drawingml/2006/wordprocessingDrawing" xmlns:w10="urn:schemas-microsoft-com:office:word" xmlns:w="http://schemas.openxmlformats.org/wordprocessingml/2006/main" xmlns:w14="http://schemas.microsoft.com/office/word/2010/wordml" xmlns:w15="http://schemas.microsoft.com/office/word/2012/wordml" xmlns:w16cid="http://schemas.microsoft.com/office/word/2016/wordml/cid" xmlns:w16se="http://schemas.microsoft.com/office/word/2015/wordml/symex" xmlns:wpg="http://schemas.microsoft.com/office/word/2010/wordprocessingGroup" xmlns:wpi="http://schemas.microsoft.com/office/word/2010/wordprocessingInk" xmlns:wne="http://schemas.microsoft.com/office/word/2006/wordml" xmlns:wps="http://schemas.microsoft.com/office/word/2010/wordprocessingShape" mc:Ignorable="w14 w15 w16se w16cid wp14">
   <w:body>
     <w:p>
+      <w:r>
+        <w:rPr>
+          <w:noProof/>
+        </w:rPr>
+        <mc:AlternateContent>
+          <mc:Choice Requires="wps">
+            <w:drawing>
+              <wp:anchor distT="0" distB="0" distL="114300" distR="114300" simplePos="0" relativeHeight="251683840" behindDoc="0" locked="0" layoutInCell="1" allowOverlap="1" wp14:anchorId="389BE015" wp14:editId="61B48FE0">
+                <wp:simplePos x="0" y="0"/>
+                <wp:positionH relativeFrom="column">
+                  <wp:posOffset>-619760</wp:posOffset>
+                </wp:positionH>
+                <wp:positionV relativeFrom="paragraph">
+                  <wp:posOffset>5826760</wp:posOffset>
+                </wp:positionV>
+                <wp:extent cx="843280" cy="640080"/>
+                <wp:effectExtent l="0" t="0" r="13970" b="26670"/>
+                <wp:wrapNone/>
+                <wp:docPr id="25" name="Rectangle: Rounded Corners 25"/>
+                <wp:cNvGraphicFramePr/>
+                <a:graphic xmlns:a="http://schemas.openxmlformats.org/drawingml/2006/main">
+                  <a:graphicData uri="http://schemas.microsoft.com/office/word/2010/wordprocessingShape">
+                    <wps:wsp>
+                      <wps:cNvSpPr/>
+                      <wps:spPr>
+                        <a:xfrm>
+                          <a:off x="0" y="0"/>
+                          <a:ext cx="843280" cy="640080"/>
+                        </a:xfrm>
+                        <a:prstGeom prst="roundRect">
+                          <a:avLst/>
+                        </a:prstGeom>
+                      </wps:spPr>
+                      <wps:style>
+                        <a:lnRef idx="2">
+                          <a:schemeClr val="accent1">
+                            <a:shade val="50000"/>
+                          </a:schemeClr>
+                        </a:lnRef>
+                        <a:fillRef idx="1">
+                          <a:schemeClr val="accent1"/>
+                        </a:fillRef>
+                        <a:effectRef idx="0">
+                          <a:schemeClr val="accent1"/>
+                        </a:effectRef>
+                        <a:fontRef idx="minor">
+                          <a:schemeClr val="lt1"/>
+                        </a:fontRef>
+                      </wps:style>
+                      <wps:txbx>
+                        <w:txbxContent>
+                          <w:p>
+                            <w:pPr>
+                              <w:jc w:val="center"/>
+                            </w:pPr>
+                            <w:r>
+                              <w:t>JS engine (V8)</w:t>
+                            </w:r>
+                          </w:p>
+                        </w:txbxContent>
+                      </wps:txbx>
+                      <wps:bodyPr rot="0" spcFirstLastPara="0" vertOverflow="overflow" horzOverflow="overflow" vert="horz" wrap="square" lIns="91440" tIns="45720" rIns="91440" bIns="45720" numCol="1" spcCol="0" rtlCol="0" fromWordArt="0" anchor="ctr" anchorCtr="0" forceAA="0" compatLnSpc="1">
+                        <a:prstTxWarp prst="textNoShape">
+                          <a:avLst/>
+                        </a:prstTxWarp>
+                        <a:noAutofit/>
+                      </wps:bodyPr>
+                    </wps:wsp>
+                  </a:graphicData>
+                </a:graphic>
+                <wp14:sizeRelH relativeFrom="margin">
+                  <wp14:pctWidth>0</wp14:pctWidth>
+                </wp14:sizeRelH>
+                <wp14:sizeRelV relativeFrom="margin">
+                  <wp14:pctHeight>0</wp14:pctHeight>
+                </wp14:sizeRelV>
+              </wp:anchor>
+            </w:drawing>
+          </mc:Choice>
+          <mc:Fallback>
+            <w:pict>
+              <v:roundrect w14:anchorId="389BE015" id="Rectangle: Rounded Corners 25" o:spid="_x0000_s1026" style="position:absolute;margin-left:-48.8pt;margin-top:458.8pt;width:66.4pt;height:50.4pt;z-index:251683840;visibility:visible;mso-wrap-style:square;mso-width-percent:0;mso-height-percent:0;mso-wrap-distance-left:9pt;mso-wrap-distance-top:0;mso-wrap-distance-right:9pt;mso-wrap-distance-bottom:0;mso-position-horizontal:absolute;mso-position-horizontal-relative:text;mso-position-vertical:absolute;mso-position-vertical-relative:text;mso-width-percent:0;mso-height-percent:0;mso-width-relative:margin;mso-height-relative:margin;v-text-anchor:middle" arcsize="10923f" o:gfxdata="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" fillcolor="#4472c4 [3204]" strokecolor="#1f3763 [1604]" strokeweight="1pt">
+                <v:stroke joinstyle="miter"/>
+                <v:textbox>
+                  <w:txbxContent>
+                    <w:p>
+                      <w:pPr>
+                        <w:jc w:val="center"/>
+                      </w:pPr>
+                      <w:r>
+                        <w:t>JS engine (V8)</w:t>
+                      </w:r>
+                    </w:p>
+                  </w:txbxContent>
+                </v:textbox>
+              </v:roundrect>
+            </w:pict>
+          </mc:Fallback>
+        </mc:AlternateContent>
+      </w:r>
+      <w:r>
+        <w:rPr>
+          <w:noProof/>
+        </w:rPr>
+        <mc:AlternateContent>
+          <mc:Choice Requires="wps">
+            <w:drawing>
+              <wp:anchor distT="0" distB="0" distL="114300" distR="114300" simplePos="0" relativeHeight="251685888" behindDoc="0" locked="0" layoutInCell="1" allowOverlap="1" wp14:anchorId="445DC0E3" wp14:editId="67BEDE2C">
+                <wp:simplePos x="0" y="0"/>
+                <wp:positionH relativeFrom="column">
+                  <wp:posOffset>-208280</wp:posOffset>
+                </wp:positionH>
+                <wp:positionV relativeFrom="paragraph">
+                  <wp:posOffset>5410200</wp:posOffset>
+                </wp:positionV>
+                <wp:extent cx="5080" cy="421640"/>
+                <wp:effectExtent l="76200" t="0" r="71120" b="54610"/>
+                <wp:wrapNone/>
+                <wp:docPr id="27" name="Straight Arrow Connector 27"/>
+                <wp:cNvGraphicFramePr/>
+                <a:graphic xmlns:a="http://schemas.openxmlformats.org/drawingml/2006/main">
+                  <a:graphicData uri="http://schemas.microsoft.com/office/word/2010/wordprocessingShape">
+                    <wps:wsp>
+                      <wps:cNvCnPr/>
+                      <wps:spPr>
+                        <a:xfrm flipH="1">
+                          <a:off x="0" y="0"/>
+                          <a:ext cx="5080" cy="421640"/>
+                        </a:xfrm>
+                        <a:prstGeom prst="straightConnector1">
+                          <a:avLst/>
+                        </a:prstGeom>
+                        <a:ln>
+                          <a:tailEnd type="triangle"/>
+                        </a:ln>
+                      </wps:spPr>
+                      <wps:style>
+                        <a:lnRef idx="1">
+                          <a:schemeClr val="accent1"/>
+                        </a:lnRef>
+                        <a:fillRef idx="0">
+                          <a:schemeClr val="accent1"/>
+                        </a:fillRef>
+                        <a:effectRef idx="0">
+                          <a:schemeClr val="accent1"/>
+                        </a:effectRef>
+                        <a:fontRef idx="minor">
+                          <a:schemeClr val="tx1"/>
+                        </a:fontRef>
+                      </wps:style>
+                      <wps:bodyPr/>
+                    </wps:wsp>
+                  </a:graphicData>
+                </a:graphic>
+              </wp:anchor>
+            </w:drawing>
+          </mc:Choice>
+          <mc:Fallback>
+            <w:pict>
+              <v:shapetype w14:anchorId="331FCAD8" id="_x0000_t32" coordsize="21600,21600" o:spt="32" o:oned="t" path="m,l21600,21600e" filled="f">
+                <v:path arrowok="t" fillok="f" o:connecttype="none"/>
+                <o:lock v:ext="edit" shapetype="t"/>
+              </v:shapetype>
+              <v:shape id="Straight Arrow Connector 27" o:spid="_x0000_s1026" type="#_x0000_t32" style="position:absolute;margin-left:-16.4pt;margin-top:426pt;width:.4pt;height:33.2pt;flip:x;z-index:251685888;visibility:visible;mso-wrap-style:square;mso-wrap-distance-left:9pt;mso-wrap-distance-top:0;mso-wrap-distance-right:9pt;mso-wrap-distance-bottom:0;mso-position-horizontal:absolute;mso-position-horizontal-relative:text;mso-position-vertical:absolute;mso-position-vertical-relative:text" o:gfxdata="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" strokecolor="#4472c4 [3204]" strokeweight=".5pt">
+                <v:stroke endarrow="block" joinstyle="miter"/>
+              </v:shape>
+            </w:pict>
+          </mc:Fallback>
+        </mc:AlternateContent>
+      </w:r>
+      <w:r>
+        <w:rPr>
+          <w:noProof/>
+        </w:rPr>
+        <mc:AlternateContent>
+          <mc:Choice Requires="wps">
+            <w:drawing>
+              <wp:anchor distT="0" distB="0" distL="114300" distR="114300" simplePos="0" relativeHeight="251684864" behindDoc="0" locked="0" layoutInCell="1" allowOverlap="1" wp14:anchorId="4E5E9A47" wp14:editId="5EC84E9A">
+                <wp:simplePos x="0" y="0"/>
+                <wp:positionH relativeFrom="column">
+                  <wp:posOffset>-563880</wp:posOffset>
+                </wp:positionH>
+                <wp:positionV relativeFrom="paragraph">
+                  <wp:posOffset>4836160</wp:posOffset>
+                </wp:positionV>
+                <wp:extent cx="736600" cy="568960"/>
+                <wp:effectExtent l="0" t="0" r="25400" b="21590"/>
+                <wp:wrapNone/>
+                <wp:docPr id="26" name="Rectangle 26"/>
+                <wp:cNvGraphicFramePr/>
+                <a:graphic xmlns:a="http://schemas.openxmlformats.org/drawingml/2006/main">
+                  <a:graphicData uri="http://schemas.microsoft.com/office/word/2010/wordprocessingShape">
+                    <wps:wsp>
+                      <wps:cNvSpPr/>
+                      <wps:spPr>
+                        <a:xfrm>
+                          <a:off x="0" y="0"/>
+                          <a:ext cx="736600" cy="568960"/>
+                        </a:xfrm>
+                        <a:prstGeom prst="rect">
+                          <a:avLst/>
+                        </a:prstGeom>
+                      </wps:spPr>
+                      <wps:style>
+                        <a:lnRef idx="2">
+                          <a:schemeClr val="accent1">
+                            <a:shade val="50000"/>
+                          </a:schemeClr>
+                        </a:lnRef>
+                        <a:fillRef idx="1">
+                          <a:schemeClr val="accent1"/>
+                        </a:fillRef>
+                        <a:effectRef idx="0">
+                          <a:schemeClr val="accent1"/>
+                        </a:effectRef>
+                        <a:fontRef idx="minor">
+                          <a:schemeClr val="lt1"/>
+                        </a:fontRef>
+                      </wps:style>
+                      <wps:txbx>
+                        <w:txbxContent>
+                          <w:p>
+                            <w:pPr>
+                              <w:jc w:val="center"/>
+                            </w:pPr>
+                            <w:r>
+                              <w:t>JS</w:t>
+                            </w:r>
+                          </w:p>
+                        </w:txbxContent>
+                      </wps:txbx>
+                      <wps:bodyPr rot="0" spcFirstLastPara="0" vertOverflow="overflow" horzOverflow="overflow" vert="horz" wrap="square" lIns="91440" tIns="45720" rIns="91440" bIns="45720" numCol="1" spcCol="0" rtlCol="0" fromWordArt="0" anchor="ctr" anchorCtr="0" forceAA="0" compatLnSpc="1">
+                        <a:prstTxWarp prst="textNoShape">
+                          <a:avLst/>
+                        </a:prstTxWarp>
+                        <a:noAutofit/>
+                      </wps:bodyPr>
+                    </wps:wsp>
+                  </a:graphicData>
+                </a:graphic>
+              </wp:anchor>
+            </w:drawing>
+          </mc:Choice>
+          <mc:Fallback>
+            <w:pict>
+              <v:rect w14:anchorId="4E5E9A47" id="Rectangle 26" o:spid="_x0000_s1027" style="position:absolute;margin-left:-44.4pt;margin-top:380.8pt;width:58pt;height:44.8pt;z-index:251684864;visibility:visible;mso-wrap-style:square;mso-wrap-distance-left:9pt;mso-wrap-distance-top:0;mso-wrap-distance-right:9pt;mso-wrap-distance-bottom:0;mso-position-horizontal:absolute;mso-position-horizontal-relative:text;mso-position-vertical:absolute;mso-position-vertical-relative:text;v-text-anchor:middle" o:gfxdata="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" fillcolor="#4472c4 [3204]" strokecolor="#1f3763 [1604]" strokeweight="1pt">
+                <v:textbox>
+                  <w:txbxContent>
+                    <w:p>
+                      <w:pPr>
+                        <w:jc w:val="center"/>
+                      </w:pPr>
+                      <w:r>
+                        <w:t>JS</w:t>
+                      </w:r>
+                    </w:p>
+                  </w:txbxContent>
+                </v:textbox>
+              </v:rect>
+            </w:pict>
+          </mc:Fallback>
+        </mc:AlternateContent>
+      </w:r>
+      <w:r>
+        <w:rPr>
+          <w:noProof/>
+        </w:rPr>
+        <mc:AlternateContent>
+          <mc:Choice Requires="wps">
+            <w:drawing>
+              <wp:anchor distT="0" distB="0" distL="114300" distR="114300" simplePos="0" relativeHeight="251658239" behindDoc="0" locked="0" layoutInCell="1" allowOverlap="1" wp14:anchorId="20DA33EE" wp14:editId="72AF9576">
+                <wp:simplePos x="0" y="0"/>
+                <wp:positionH relativeFrom="column">
+                  <wp:posOffset>1600200</wp:posOffset>
+                </wp:positionH>
+                <wp:positionV relativeFrom="paragraph">
+                  <wp:posOffset>233680</wp:posOffset>
+                </wp:positionV>
+                <wp:extent cx="756920" cy="716280"/>
+                <wp:effectExtent l="0" t="0" r="24130" b="26670"/>
+                <wp:wrapNone/>
+                <wp:docPr id="24" name="Rectangle 24"/>
+                <wp:cNvGraphicFramePr/>
+                <a:graphic xmlns:a="http://schemas.openxmlformats.org/drawingml/2006/main">
+                  <a:graphicData uri="http://schemas.microsoft.com/office/word/2010/wordprocessingShape">
+                    <wps:wsp>
+                      <wps:cNvSpPr/>
+                      <wps:spPr>
+                        <a:xfrm>
+                          <a:off x="0" y="0"/>
+                          <a:ext cx="756920" cy="716280"/>
+                        </a:xfrm>
+                        <a:prstGeom prst="rect">
+                          <a:avLst/>
+                        </a:prstGeom>
+                        <a:solidFill>
+                          <a:schemeClr val="accent2"/>
+                        </a:solidFill>
+                      </wps:spPr>
+                      <wps:style>
+                        <a:lnRef idx="2">
+                          <a:schemeClr val="accent1">
+                            <a:shade val="50000"/>
+                          </a:schemeClr>
+                        </a:lnRef>
+                        <a:fillRef idx="1">
+                          <a:schemeClr val="accent1"/>
+                        </a:fillRef>
+                        <a:effectRef idx="0">
+                          <a:schemeClr val="accent1"/>
+                        </a:effectRef>
+                        <a:fontRef idx="minor">
+                          <a:schemeClr val="lt1"/>
+                        </a:fontRef>
+                      </wps:style>
+                      <wps:bodyPr rot="0" spcFirstLastPara="0" vertOverflow="overflow" horzOverflow="overflow" vert="horz" wrap="square" lIns="91440" tIns="45720" rIns="91440" bIns="45720" numCol="1" spcCol="0" rtlCol="0" fromWordArt="0" anchor="ctr" anchorCtr="0" forceAA="0" compatLnSpc="1">
+                        <a:prstTxWarp prst="textNoShape">
+                          <a:avLst/>
+                        </a:prstTxWarp>
+                        <a:noAutofit/>
+                      </wps:bodyPr>
+                    </wps:wsp>
+                  </a:graphicData>
+                </a:graphic>
+              </wp:anchor>
+            </w:drawing>
+          </mc:Choice>
+          <mc:Fallback>
+            <w:pict>
+              <v:rect w14:anchorId="4416CDAA" id="Rectangle 24" o:spid="_x0000_s1026" style="position:absolute;margin-left:126pt;margin-top:18.4pt;width:59.6pt;height:56.4pt;z-index:251658239;visibility:visible;mso-wrap-style:square;mso-wrap-distance-left:9pt;mso-wrap-distance-top:0;mso-wrap-distance-right:9pt;mso-wrap-distance-bottom:0;mso-position-horizontal:absolute;mso-position-horizontal-relative:text;mso-position-vertical:absolute;mso-position-vertical-relative:text;v-text-anchor:middle" o:gfxdata="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" fillcolor="#ed7d31 [3205]" strokecolor="#1f3763 [1604]" strokeweight="1pt"/>
+            </w:pict>
+          </mc:Fallback>
+        </mc:AlternateContent>
+      </w:r>
       <w:r>
         <w:rPr>
           <w:noProof/>
@@ -844,7 +1178,7 @@
         <mc:AlternateContent>
           <mc:Choice Requires="wps">
             <w:drawing>
-              <wp:anchor distT="0" distB="0" distL="114300" distR="114300" simplePos="0" relativeHeight="251672576" behindDoc="0" locked="0" layoutInCell="1" allowOverlap="1" wp14:anchorId="6FCEAC86" wp14:editId="2A93D9B9">
+              <wp:anchor distT="0" distB="0" distL="114300" distR="114300" simplePos="0" relativeHeight="251672576" behindDoc="0" locked="0" layoutInCell="1" allowOverlap="1" wp14:anchorId="6FCEAC86" wp14:editId="75E497C3">
                 <wp:simplePos x="0" y="0"/>
                 <wp:positionH relativeFrom="column">
                   <wp:posOffset>6240780</wp:posOffset>
@@ -896,7 +1230,7 @@
           </mc:Choice>
           <mc:Fallback>
             <w:pict>
-              <v:shape w14:anchorId="4A2CF64E" id="Straight Arrow Connector 14" o:spid="_x0000_s1026" type="#_x0000_t32" style="position:absolute;margin-left:491.4pt;margin-top:432.6pt;width:3.6pt;height:18pt;z-index:251672576;visibility:visible;mso-wrap-style:square;mso-wrap-distance-left:9pt;mso-wrap-distance-top:0;mso-wrap-distance-right:9pt;mso-wrap-distance-bottom:0;mso-position-horizontal:absolute;mso-position-horizontal-relative:text;mso-position-vertical:absolute;mso-position-vertical-relative:text" o:gfxdata="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" strokecolor="#4472c4 [3204]" strokeweight=".5pt">
+              <v:shape w14:anchorId="6D6BAD1D" id="Straight Arrow Connector 14" o:spid="_x0000_s1026" type="#_x0000_t32" style="position:absolute;margin-left:491.4pt;margin-top:432.6pt;width:3.6pt;height:18pt;z-index:251672576;visibility:visible;mso-wrap-style:square;mso-wrap-distance-left:9pt;mso-wrap-distance-top:0;mso-wrap-distance-right:9pt;mso-wrap-distance-bottom:0;mso-position-horizontal:absolute;mso-position-horizontal-relative:text;mso-position-vertical:absolute;mso-position-vertical-relative:text" o:gfxdata="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" strokecolor="#4472c4 [3204]" strokeweight=".5pt">
                 <v:stroke endarrow="block" joinstyle="miter"/>
               </v:shape>
             </w:pict>
@@ -910,7 +1244,7 @@
         <mc:AlternateContent>
           <mc:Choice Requires="wps">
             <w:drawing>
-              <wp:anchor distT="0" distB="0" distL="114300" distR="114300" simplePos="0" relativeHeight="251671552" behindDoc="0" locked="0" layoutInCell="1" allowOverlap="1" wp14:anchorId="52337842" wp14:editId="11EA7A29">
+              <wp:anchor distT="0" distB="0" distL="114300" distR="114300" simplePos="0" relativeHeight="251671552" behindDoc="0" locked="0" layoutInCell="1" allowOverlap="1" wp14:anchorId="52337842" wp14:editId="38D7C19F">
                 <wp:simplePos x="0" y="0"/>
                 <wp:positionH relativeFrom="column">
                   <wp:posOffset>5783580</wp:posOffset>
@@ -983,7 +1317,7 @@
           </mc:Choice>
           <mc:Fallback>
             <w:pict>
-              <v:roundrect w14:anchorId="52337842" id="Rectangle: Rounded Corners 13" o:spid="_x0000_s1030" style="position:absolute;margin-left:455.4pt;margin-top:451.8pt;width:65.4pt;height:59.4pt;z-index:251671552;visibility:visible;mso-wrap-style:square;mso-wrap-distance-left:9pt;mso-wrap-distance-top:0;mso-wrap-distance-right:9pt;mso-wrap-distance-bottom:0;mso-position-horizontal:absolute;mso-position-horizontal-relative:text;mso-position-vertical:absolute;mso-position-vertical-relative:text;v-text-anchor:middle" arcsize="10923f" o:gfxdata="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" fillcolor="#4472c4 [3204]" strokecolor="#1f3763 [1604]" strokeweight="1pt">
+              <v:roundrect w14:anchorId="52337842" id="Rectangle: Rounded Corners 13" o:spid="_x0000_s1032" style="position:absolute;margin-left:455.4pt;margin-top:451.8pt;width:65.4pt;height:59.4pt;z-index:251671552;visibility:visible;mso-wrap-style:square;mso-wrap-distance-left:9pt;mso-wrap-distance-top:0;mso-wrap-distance-right:9pt;mso-wrap-distance-bottom:0;mso-position-horizontal:absolute;mso-position-horizontal-relative:text;mso-position-vertical:absolute;mso-position-vertical-relative:text;v-text-anchor:middle" arcsize="10923f" o:gfxdata="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" fillcolor="#4472c4 [3204]" strokecolor="#1f3763 [1604]" strokeweight="1pt">
                 <v:stroke joinstyle="miter"/>
                 <v:textbox>
                   <w:txbxContent>
@@ -1063,7 +1397,7 @@
                               <w:jc w:val="center"/>
                             </w:pPr>
                             <w:r>
-                              <w:t>login</w:t>
+                              <w:t>home</w:t>
                             </w:r>
                           </w:p>
                         </w:txbxContent>
@@ -1085,7 +1419,7 @@
           </mc:Choice>
           <mc:Fallback>
             <w:pict>
-              <v:rect w14:anchorId="7668470C" id="Rectangle 12" o:spid="_x0000_s1031" style="position:absolute;margin-left:448.2pt;margin-top:375.6pt;width:61.2pt;height:56.4pt;z-index:251670528;visibility:visible;mso-wrap-style:square;mso-width-percent:0;mso-wrap-distance-left:9pt;mso-wrap-distance-top:0;mso-wrap-distance-right:9pt;mso-wrap-distance-bottom:0;mso-position-horizontal:absolute;mso-position-horizontal-relative:text;mso-position-vertical:absolute;mso-position-vertical-relative:text;mso-width-percent:0;mso-width-relative:margin;v-text-anchor:middle" o:gfxdata="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" fillcolor="#4472c4 [3204]" strokecolor="#1f3763 [1604]" strokeweight="1pt">
+              <v:rect w14:anchorId="7668470C" id="Rectangle 12" o:spid="_x0000_s1033" style="position:absolute;margin-left:448.2pt;margin-top:375.6pt;width:61.2pt;height:56.4pt;z-index:251670528;visibility:visible;mso-wrap-style:square;mso-width-percent:0;mso-wrap-distance-left:9pt;mso-wrap-distance-top:0;mso-wrap-distance-right:9pt;mso-wrap-distance-bottom:0;mso-position-horizontal:absolute;mso-position-horizontal-relative:text;mso-position-vertical:absolute;mso-position-vertical-relative:text;mso-width-percent:0;mso-width-relative:margin;v-text-anchor:middle" o:gfxdata="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" fillcolor="#4472c4 [3204]" strokecolor="#1f3763 [1604]" strokeweight="1pt">
                 <v:textbox>
                   <w:txbxContent>
                     <w:p>
@@ -1093,7 +1427,7 @@
                         <w:jc w:val="center"/>
                       </w:pPr>
                       <w:r>
-                        <w:t>login</w:t>
+                        <w:t>home</w:t>
                       </w:r>
                     </w:p>
                   </w:txbxContent>
@@ -1852,11 +2186,14 @@
                             <w:pPr>
                               <w:jc w:val="center"/>
                             </w:pPr>
+                            <w:r>
+                              <w:t>lo</w:t>
+                            </w:r>
                             <w:bookmarkStart w:id="0" w:name="_GoBack"/>
+                            <w:r>
+                              <w:t>an</w:t>
+                            </w:r>
                             <w:bookmarkEnd w:id="0"/>
-                            <w:r>
-                              <w:t>loan</w:t>
-                            </w:r>
                           </w:p>
                         </w:txbxContent>
                       </wps:txbx>
@@ -1874,18 +2211,21 @@
           </mc:Choice>
           <mc:Fallback>
             <w:pict>
-              <v:rect w14:anchorId="089C8840" id="Rectangle 3" o:spid="_x0000_s1035" style="position:absolute;margin-left:307.8pt;margin-top:-9pt;width:96.6pt;height:76.2pt;z-index:251661312;visibility:visible;mso-wrap-style:square;mso-wrap-distance-left:9pt;mso-wrap-distance-top:0;mso-wrap-distance-right:9pt;mso-wrap-distance-bottom:0;mso-position-horizontal:absolute;mso-position-horizontal-relative:text;mso-position-vertical:absolute;mso-position-vertical-relative:text;v-text-anchor:middle" o:gfxdata="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" fillcolor="#4472c4 [3204]" strokecolor="#1f3763 [1604]" strokeweight="1pt">
+              <v:rect w14:anchorId="089C8840" id="Rectangle 3" o:spid="_x0000_s1037" style="position:absolute;margin-left:307.8pt;margin-top:-9pt;width:96.6pt;height:76.2pt;z-index:251661312;visibility:visible;mso-wrap-style:square;mso-wrap-distance-left:9pt;mso-wrap-distance-top:0;mso-wrap-distance-right:9pt;mso-wrap-distance-bottom:0;mso-position-horizontal:absolute;mso-position-horizontal-relative:text;mso-position-vertical:absolute;mso-position-vertical-relative:text;v-text-anchor:middle" o:gfxdata="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" fillcolor="#4472c4 [3204]" strokecolor="#1f3763 [1604]" strokeweight="1pt">
                 <v:textbox>
                   <w:txbxContent>
                     <w:p>
                       <w:pPr>
                         <w:jc w:val="center"/>
                       </w:pPr>
+                      <w:r>
+                        <w:t>lo</w:t>
+                      </w:r>
                       <w:bookmarkStart w:id="1" w:name="_GoBack"/>
+                      <w:r>
+                        <w:t>an</w:t>
+                      </w:r>
                       <w:bookmarkEnd w:id="1"/>
-                      <w:r>
-                        <w:t>loan</w:t>
-                      </w:r>
                     </w:p>
                   </w:txbxContent>
                 </v:textbox>
@@ -1903,6 +2243,56 @@
     </w:sectPr>
   </w:body>
 </w:document>
+</file>
+
+<file path=word/endnotes.xml><?xml version="1.0" encoding="utf-8"?>
+<w:endnotes xmlns:wpc="http://schemas.microsoft.com/office/word/2010/wordprocessingCanvas" xmlns:cx="http://schemas.microsoft.com/office/drawing/2014/chartex" xmlns:cx1="http://schemas.microsoft.com/office/drawing/2015/9/8/chartex" xmlns:cx2="http://schemas.microsoft.com/office/drawing/2015/10/21/chartex" xmlns:cx3="http://schemas.microsoft.com/office/drawing/2016/5/9/chartex" xmlns:cx4="http://schemas.microsoft.com/office/drawing/2016/5/10/chartex" xmlns:cx5="http://schemas.microsoft.com/office/drawing/2016/5/11/chartex" xmlns:cx6="http://schemas.microsoft.com/office/drawing/2016/5/12/chartex" xmlns:cx7="http://schemas.microsoft.com/office/drawing/2016/5/13/chartex" xmlns:cx8="http://schemas.microsoft.com/office/drawing/2016/5/14/chartex" xmlns:mc="http://schemas.openxmlformats.org/markup-compatibility/2006" xmlns:aink="http://schemas.microsoft.com/office/drawing/2016/ink" xmlns:am3d="http://schemas.microsoft.com/office/drawing/2017/model3d" xmlns:o="urn:schemas-microsoft-com:office:office" xmlns:r="http://schemas.openxmlformats.org/officeDocument/2006/relationships" xmlns:m="http://schemas.openxmlformats.org/officeDocument/2006/math" xmlns:v="urn:schemas-microsoft-com:vml" xmlns:wp14="http://schemas.microsoft.com/office/word/2010/wordprocessingDrawing" xmlns:wp="http://schemas.openxmlformats.org/drawingml/2006/wordprocessingDrawing" xmlns:w10="urn:schemas-microsoft-com:office:word" xmlns:w="http://schemas.openxmlformats.org/wordprocessingml/2006/main" xmlns:w14="http://schemas.microsoft.com/office/word/2010/wordml" xmlns:w15="http://schemas.microsoft.com/office/word/2012/wordml" xmlns:w16cid="http://schemas.microsoft.com/office/word/2016/wordml/cid" xmlns:w16se="http://schemas.microsoft.com/office/word/2015/wordml/symex" xmlns:wpg="http://schemas.microsoft.com/office/word/2010/wordprocessingGroup" xmlns:wpi="http://schemas.microsoft.com/office/word/2010/wordprocessingInk" xmlns:wne="http://schemas.microsoft.com/office/word/2006/wordml" xmlns:wps="http://schemas.microsoft.com/office/word/2010/wordprocessingShape" mc:Ignorable="w14 w15 w16se w16cid wp14">
+  <w:endnote w:type="separator" w:id="-1">
+    <w:p>
+      <w:pPr>
+        <w:spacing w:after="0" w:line="240" w:lineRule="auto"/>
+      </w:pPr>
+      <w:r>
+        <w:separator/>
+      </w:r>
+    </w:p>
+  </w:endnote>
+  <w:endnote w:type="continuationSeparator" w:id="0">
+    <w:p>
+      <w:pPr>
+        <w:spacing w:after="0" w:line="240" w:lineRule="auto"/>
+      </w:pPr>
+      <w:r>
+        <w:continuationSeparator/>
+      </w:r>
+    </w:p>
+  </w:endnote>
+</w:endnotes>
+</file>
+
+<file path=word/footnotes.xml><?xml version="1.0" encoding="utf-8"?>
+<w:footnotes xmlns:wpc="http://schemas.microsoft.com/office/word/2010/wordprocessingCanvas" xmlns:cx="http://schemas.microsoft.com/office/drawing/2014/chartex" xmlns:cx1="http://schemas.microsoft.com/office/drawing/2015/9/8/chartex" xmlns:cx2="http://schemas.microsoft.com/office/drawing/2015/10/21/chartex" xmlns:cx3="http://schemas.microsoft.com/office/drawing/2016/5/9/chartex" xmlns:cx4="http://schemas.microsoft.com/office/drawing/2016/5/10/chartex" xmlns:cx5="http://schemas.microsoft.com/office/drawing/2016/5/11/chartex" xmlns:cx6="http://schemas.microsoft.com/office/drawing/2016/5/12/chartex" xmlns:cx7="http://schemas.microsoft.com/office/drawing/2016/5/13/chartex" xmlns:cx8="http://schemas.microsoft.com/office/drawing/2016/5/14/chartex" xmlns:mc="http://schemas.openxmlformats.org/markup-compatibility/2006" xmlns:aink="http://schemas.microsoft.com/office/drawing/2016/ink" xmlns:am3d="http://schemas.microsoft.com/office/drawing/2017/model3d" xmlns:o="urn:schemas-microsoft-com:office:office" xmlns:r="http://schemas.openxmlformats.org/officeDocument/2006/relationships" xmlns:m="http://schemas.openxmlformats.org/officeDocument/2006/math" xmlns:v="urn:schemas-microsoft-com:vml" xmlns:wp14="http://schemas.microsoft.com/office/word/2010/wordprocessingDrawing" xmlns:wp="http://schemas.openxmlformats.org/drawingml/2006/wordprocessingDrawing" xmlns:w10="urn:schemas-microsoft-com:office:word" xmlns:w="http://schemas.openxmlformats.org/wordprocessingml/2006/main" xmlns:w14="http://schemas.microsoft.com/office/word/2010/wordml" xmlns:w15="http://schemas.microsoft.com/office/word/2012/wordml" xmlns:w16cid="http://schemas.microsoft.com/office/word/2016/wordml/cid" xmlns:w16se="http://schemas.microsoft.com/office/word/2015/wordml/symex" xmlns:wpg="http://schemas.microsoft.com/office/word/2010/wordprocessingGroup" xmlns:wpi="http://schemas.microsoft.com/office/word/2010/wordprocessingInk" xmlns:wne="http://schemas.microsoft.com/office/word/2006/wordml" xmlns:wps="http://schemas.microsoft.com/office/word/2010/wordprocessingShape" mc:Ignorable="w14 w15 w16se w16cid wp14">
+  <w:footnote w:type="separator" w:id="-1">
+    <w:p>
+      <w:pPr>
+        <w:spacing w:after="0" w:line="240" w:lineRule="auto"/>
+      </w:pPr>
+      <w:r>
+        <w:separator/>
+      </w:r>
+    </w:p>
+  </w:footnote>
+  <w:footnote w:type="continuationSeparator" w:id="0">
+    <w:p>
+      <w:pPr>
+        <w:spacing w:after="0" w:line="240" w:lineRule="auto"/>
+      </w:pPr>
+      <w:r>
+        <w:continuationSeparator/>
+      </w:r>
+    </w:p>
+  </w:footnote>
+</w:footnotes>
 </file>
 
 <file path=word/styles.xml><?xml version="1.0" encoding="utf-8"?>
@@ -2330,6 +2720,50 @@
     <w:semiHidden/>
     <w:unhideWhenUsed/>
   </w:style>
+  <w:style w:type="paragraph" w:styleId="Header">
+    <w:name w:val="header"/>
+    <w:basedOn w:val="Normal"/>
+    <w:link w:val="HeaderChar"/>
+    <w:uiPriority w:val="99"/>
+    <w:unhideWhenUsed/>
+    <w:rsid w:val="009E2338"/>
+    <w:pPr>
+      <w:tabs>
+        <w:tab w:val="center" w:pos="4680"/>
+        <w:tab w:val="right" w:pos="9360"/>
+      </w:tabs>
+      <w:spacing w:after="0" w:line="240" w:lineRule="auto"/>
+    </w:pPr>
+  </w:style>
+  <w:style w:type="character" w:customStyle="1" w:styleId="HeaderChar">
+    <w:name w:val="Header Char"/>
+    <w:basedOn w:val="DefaultParagraphFont"/>
+    <w:link w:val="Header"/>
+    <w:uiPriority w:val="99"/>
+    <w:rsid w:val="009E2338"/>
+  </w:style>
+  <w:style w:type="paragraph" w:styleId="Footer">
+    <w:name w:val="footer"/>
+    <w:basedOn w:val="Normal"/>
+    <w:link w:val="FooterChar"/>
+    <w:uiPriority w:val="99"/>
+    <w:unhideWhenUsed/>
+    <w:rsid w:val="009E2338"/>
+    <w:pPr>
+      <w:tabs>
+        <w:tab w:val="center" w:pos="4680"/>
+        <w:tab w:val="right" w:pos="9360"/>
+      </w:tabs>
+      <w:spacing w:after="0" w:line="240" w:lineRule="auto"/>
+    </w:pPr>
+  </w:style>
+  <w:style w:type="character" w:customStyle="1" w:styleId="FooterChar">
+    <w:name w:val="Footer Char"/>
+    <w:basedOn w:val="DefaultParagraphFont"/>
+    <w:link w:val="Footer"/>
+    <w:uiPriority w:val="99"/>
+    <w:rsid w:val="009E2338"/>
+  </w:style>
 </w:styles>
 </file>
 

</xml_diff>